<commit_message>
Adicionado professor ao template docx
</commit_message>
<xml_diff>
--- a/flaskapp/docx_templates/template_relacao_alunos_fotos.docx
+++ b/flaskapp/docx_templates/template_relacao_alunos_fotos.docx
@@ -16,74 +16,22 @@
       <w:pPr>
         <w:pStyle w:val="TITULO"/>
         <w:rPr>
-          <w:rFonts w:ascii="Abadi Extra Light" w:eastAsia="Abadi Extra Light" w:hAnsi="Abadi Extra Light" w:cs="Abadi Extra Light"/>
+          <w:rFonts w:asciiTheme="majorHAnsi" w:eastAsia="Abadi Extra Light" w:hAnsiTheme="majorHAnsi" w:cstheme="majorHAnsi"/>
+          <w:b w:val="0"/>
+          <w:bCs w:val="0"/>
           <w:sz w:val="28"/>
           <w:szCs w:val="28"/>
         </w:rPr>
       </w:pPr>
       <w:r>
         <w:rPr>
-          <w:rFonts w:ascii="Abadi Extra Light" w:eastAsia="Abadi Extra Light" w:hAnsi="Abadi Extra Light" w:cs="Abadi Extra Light"/>
-          <w:sz w:val="28"/>
-          <w:szCs w:val="28"/>
+          <w:rFonts w:asciiTheme="majorHAnsi" w:eastAsia="Abadi Extra Light" w:hAnsiTheme="majorHAnsi" w:cstheme="majorHAnsi"/>
+          <w:b w:val="0"/>
+          <w:bCs w:val="0"/>
+          <w:sz w:val="32"/>
+          <w:szCs w:val="32"/>
         </w:rPr>
-        <w:t>Relação de Alunos</w:t>
-      </w:r>
-      <w:r>
-        <w:rPr>
-          <w:rFonts w:ascii="Abadi Extra Light" w:eastAsia="Abadi Extra Light" w:hAnsi="Abadi Extra Light" w:cs="Abadi Extra Light"/>
-          <w:sz w:val="28"/>
-          <w:szCs w:val="28"/>
-        </w:rPr>
-        <w:t xml:space="preserve"> do</w:t>
-      </w:r>
-      <w:r>
-        <w:rPr>
-          <w:rFonts w:ascii="Abadi Extra Light" w:eastAsia="Abadi Extra Light" w:hAnsi="Abadi Extra Light" w:cs="Abadi Extra Light"/>
-          <w:sz w:val="28"/>
-          <w:szCs w:val="28"/>
-        </w:rPr>
-        <w:t xml:space="preserve"> {turma}</w:t>
-      </w:r>
-      <w:r>
-        <w:rPr>
-          <w:rFonts w:ascii="Abadi Extra Light" w:eastAsia="Abadi Extra Light" w:hAnsi="Abadi Extra Light" w:cs="Abadi Extra Light"/>
-          <w:sz w:val="28"/>
-          <w:szCs w:val="28"/>
-        </w:rPr>
-        <w:t xml:space="preserve"> </w:t>
-      </w:r>
-      <w:r>
-        <w:rPr>
-          <w:rFonts w:ascii="Abadi Extra Light" w:eastAsia="Abadi Extra Light" w:hAnsi="Abadi Extra Light" w:cs="Abadi Extra Light"/>
-          <w:sz w:val="28"/>
-          <w:szCs w:val="28"/>
-        </w:rPr>
-        <w:t>– 2</w:t>
-      </w:r>
-      <w:r>
-        <w:rPr>
-          <w:rFonts w:ascii="Abadi Extra Light" w:eastAsia="Abadi Extra Light" w:hAnsi="Abadi Extra Light" w:cs="Abadi Extra Light"/>
-          <w:sz w:val="28"/>
-          <w:szCs w:val="28"/>
-        </w:rPr>
-        <w:t>5</w:t>
-      </w:r>
-      <w:r>
-        <w:rPr>
-          <w:rFonts w:ascii="Abadi Extra Light" w:eastAsia="Abadi Extra Light" w:hAnsi="Abadi Extra Light" w:cs="Abadi Extra Light"/>
-          <w:sz w:val="28"/>
-          <w:szCs w:val="28"/>
-        </w:rPr>
-        <w:t>/2</w:t>
-      </w:r>
-      <w:r>
-        <w:rPr>
-          <w:rFonts w:ascii="Abadi Extra Light" w:eastAsia="Abadi Extra Light" w:hAnsi="Abadi Extra Light" w:cs="Abadi Extra Light"/>
-          <w:sz w:val="28"/>
-          <w:szCs w:val="28"/>
-        </w:rPr>
-        <w:t>6</w:t>
+        <w:t>Relação de Alunos do {turma} - {professor} – 25/26</w:t>
       </w:r>
     </w:p>
     <w:sectPr>

</xml_diff>